<commit_message>
add image to word
</commit_message>
<xml_diff>
--- a/Assignment_Muhammad_Nanda.docx
+++ b/Assignment_Muhammad_Nanda.docx
@@ -924,7 +924,7 @@
           </mc:Choice>
           <mc:Fallback>
             <w:pict>
-              <v:group w14:anchorId="791CB28A" id="Group 4" o:spid="_x0000_s1026" style="position:absolute;margin-left:16.6pt;margin-top:14.3pt;width:451.6pt;height:234.85pt;z-index:251661312" coordsize="57353,29825" o:gfxdata="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">
+              <v:group w14:anchorId="2EFAEECF" id="Group 4" o:spid="_x0000_s1026" style="position:absolute;margin-left:16.6pt;margin-top:14.3pt;width:451.6pt;height:234.85pt;z-index:251661312" coordsize="57353,29825" o:gfxdata="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">
                 <v:shapetype id="_x0000_t75" coordsize="21600,21600" o:spt="75" o:preferrelative="t" path="m@4@5l@4@11@9@11@9@5xe" filled="f" stroked="f">
                   <v:stroke joinstyle="miter"/>
                   <v:formulas>
@@ -1123,7 +1123,7 @@
         </w:rPr>
         <w:lastRenderedPageBreak/>
         <w:drawing>
-          <wp:anchor distT="0" distB="0" distL="114300" distR="114300" simplePos="0" relativeHeight="251663360" behindDoc="0" locked="0" layoutInCell="1" allowOverlap="1" wp14:anchorId="7DF4E770" wp14:editId="6A206F21">
+          <wp:anchor distT="0" distB="0" distL="114300" distR="114300" simplePos="0" relativeHeight="251663360" behindDoc="0" locked="0" layoutInCell="1" allowOverlap="1" wp14:anchorId="7DF4E770" wp14:editId="3CF6F0B1">
             <wp:simplePos x="0" y="0"/>
             <wp:positionH relativeFrom="column">
               <wp:posOffset>299964</wp:posOffset>
@@ -1193,7 +1193,7 @@
           <w:noProof/>
         </w:rPr>
         <w:drawing>
-          <wp:anchor distT="0" distB="0" distL="114300" distR="114300" simplePos="0" relativeHeight="251664384" behindDoc="0" locked="0" layoutInCell="1" allowOverlap="1" wp14:anchorId="45859BF8" wp14:editId="402B6708">
+          <wp:anchor distT="0" distB="0" distL="114300" distR="114300" simplePos="0" relativeHeight="251664384" behindDoc="0" locked="0" layoutInCell="1" allowOverlap="1" wp14:anchorId="45859BF8" wp14:editId="47F09A5C">
             <wp:simplePos x="0" y="0"/>
             <wp:positionH relativeFrom="column">
               <wp:posOffset>260253</wp:posOffset>
@@ -1310,6 +1310,66 @@
         </w:numPr>
         <w:ind w:left="284" w:hanging="284"/>
       </w:pPr>
+      <w:r>
+        <w:rPr>
+          <w:noProof/>
+        </w:rPr>
+        <w:drawing>
+          <wp:anchor distT="0" distB="0" distL="114300" distR="114300" simplePos="0" relativeHeight="251666432" behindDoc="0" locked="0" layoutInCell="1" allowOverlap="1" wp14:anchorId="62419060" wp14:editId="02BAE2DE">
+            <wp:simplePos x="0" y="0"/>
+            <wp:positionH relativeFrom="margin">
+              <wp:posOffset>218049</wp:posOffset>
+            </wp:positionH>
+            <wp:positionV relativeFrom="paragraph">
+              <wp:posOffset>168763</wp:posOffset>
+            </wp:positionV>
+            <wp:extent cx="3999781" cy="2201594"/>
+            <wp:effectExtent l="0" t="0" r="1270" b="8255"/>
+            <wp:wrapTopAndBottom/>
+            <wp:docPr id="8" name="Picture 8" descr="Text&#10;&#10;Description automatically generated"/>
+            <wp:cNvGraphicFramePr>
+              <a:graphicFrameLocks xmlns:a="http://schemas.openxmlformats.org/drawingml/2006/main" noChangeAspect="1"/>
+            </wp:cNvGraphicFramePr>
+            <a:graphic xmlns:a="http://schemas.openxmlformats.org/drawingml/2006/main">
+              <a:graphicData uri="http://schemas.openxmlformats.org/drawingml/2006/picture">
+                <pic:pic xmlns:pic="http://schemas.openxmlformats.org/drawingml/2006/picture">
+                  <pic:nvPicPr>
+                    <pic:cNvPr id="8" name="Picture 8" descr="Text&#10;&#10;Description automatically generated"/>
+                    <pic:cNvPicPr/>
+                  </pic:nvPicPr>
+                  <pic:blipFill>
+                    <a:blip r:embed="rId13">
+                      <a:extLst>
+                        <a:ext uri="{28A0092B-C50C-407E-A947-70E740481C1C}">
+                          <a14:useLocalDpi xmlns:a14="http://schemas.microsoft.com/office/drawing/2010/main" val="0"/>
+                        </a:ext>
+                      </a:extLst>
+                    </a:blip>
+                    <a:stretch>
+                      <a:fillRect/>
+                    </a:stretch>
+                  </pic:blipFill>
+                  <pic:spPr>
+                    <a:xfrm>
+                      <a:off x="0" y="0"/>
+                      <a:ext cx="4001434" cy="2202504"/>
+                    </a:xfrm>
+                    <a:prstGeom prst="rect">
+                      <a:avLst/>
+                    </a:prstGeom>
+                  </pic:spPr>
+                </pic:pic>
+              </a:graphicData>
+            </a:graphic>
+            <wp14:sizeRelH relativeFrom="margin">
+              <wp14:pctWidth>0</wp14:pctWidth>
+            </wp14:sizeRelH>
+            <wp14:sizeRelV relativeFrom="margin">
+              <wp14:pctHeight>0</wp14:pctHeight>
+            </wp14:sizeRelV>
+          </wp:anchor>
+        </w:drawing>
+      </w:r>
       <w:proofErr w:type="spellStart"/>
       <w:r>
         <w:t>Membuat</w:t>
@@ -1323,11 +1383,6 @@
         <w:t>baru</w:t>
       </w:r>
       <w:proofErr w:type="spellEnd"/>
-    </w:p>
-    <w:p>
-      <w:pPr>
-        <w:pStyle w:val="ListParagraph"/>
-      </w:pPr>
     </w:p>
     <w:p>
       <w:pPr>
@@ -1339,6 +1394,7 @@
         <w:ind w:left="284" w:hanging="284"/>
       </w:pPr>
       <w:r>
+        <w:lastRenderedPageBreak/>
         <w:t xml:space="preserve">Push </w:t>
       </w:r>
       <w:proofErr w:type="spellStart"/>
@@ -1358,12 +1414,54 @@
     <w:p>
       <w:pPr>
         <w:pStyle w:val="ListParagraph"/>
-        <w:numPr>
-          <w:ilvl w:val="3"/>
-          <w:numId w:val="1"/>
-        </w:numPr>
-        <w:ind w:left="284" w:hanging="284"/>
-      </w:pPr>
+        <w:ind w:left="284"/>
+      </w:pPr>
+      <w:r>
+        <w:rPr>
+          <w:noProof/>
+        </w:rPr>
+        <w:drawing>
+          <wp:inline distT="0" distB="0" distL="0" distR="0" wp14:anchorId="17D1B7E0" wp14:editId="2EBF0AD9">
+            <wp:extent cx="5943600" cy="4771390"/>
+            <wp:effectExtent l="0" t="0" r="0" b="0"/>
+            <wp:docPr id="9" name="Picture 9"/>
+            <wp:cNvGraphicFramePr>
+              <a:graphicFrameLocks xmlns:a="http://schemas.openxmlformats.org/drawingml/2006/main" noChangeAspect="1"/>
+            </wp:cNvGraphicFramePr>
+            <a:graphic xmlns:a="http://schemas.openxmlformats.org/drawingml/2006/main">
+              <a:graphicData uri="http://schemas.openxmlformats.org/drawingml/2006/picture">
+                <pic:pic xmlns:pic="http://schemas.openxmlformats.org/drawingml/2006/picture">
+                  <pic:nvPicPr>
+                    <pic:cNvPr id="9" name="Picture 9"/>
+                    <pic:cNvPicPr/>
+                  </pic:nvPicPr>
+                  <pic:blipFill>
+                    <a:blip r:embed="rId14">
+                      <a:extLst>
+                        <a:ext uri="{28A0092B-C50C-407E-A947-70E740481C1C}">
+                          <a14:useLocalDpi xmlns:a14="http://schemas.microsoft.com/office/drawing/2010/main" val="0"/>
+                        </a:ext>
+                      </a:extLst>
+                    </a:blip>
+                    <a:stretch>
+                      <a:fillRect/>
+                    </a:stretch>
+                  </pic:blipFill>
+                  <pic:spPr>
+                    <a:xfrm>
+                      <a:off x="0" y="0"/>
+                      <a:ext cx="5943600" cy="4771390"/>
+                    </a:xfrm>
+                    <a:prstGeom prst="rect">
+                      <a:avLst/>
+                    </a:prstGeom>
+                  </pic:spPr>
+                </pic:pic>
+              </a:graphicData>
+            </a:graphic>
+          </wp:inline>
+        </w:drawing>
+      </w:r>
     </w:p>
     <w:sectPr>
       <w:pgSz w:w="12240" w:h="15840"/>

</xml_diff>